<commit_message>
Covid Ödevi R ile tamam - knit ile yapılacak
</commit_message>
<xml_diff>
--- a/Odev22222.docx
+++ b/Odev22222.docx
@@ -30,390 +30,6 @@
       </w:pPr>
       <w:r>
         <w:t xml:space="preserve">03/12/2020</w:t>
-      </w:r>
-    </w:p>
-    <w:p>
-      <w:pPr>
-        <w:pStyle w:val="SourceCode"/>
-      </w:pPr>
-      <w:r>
-        <w:rPr>
-          <w:rStyle w:val="VerbatimChar"/>
-        </w:rPr>
-        <w:t xml:space="preserve">## </w:t>
-      </w:r>
-      <w:r>
-        <w:br/>
-      </w:r>
-      <w:r>
-        <w:rPr>
-          <w:rStyle w:val="VerbatimChar"/>
-        </w:rPr>
-        <w:t xml:space="preserve">## Attaching package: 'ggplot2'</w:t>
-      </w:r>
-    </w:p>
-    <w:p>
-      <w:pPr>
-        <w:pStyle w:val="SourceCode"/>
-      </w:pPr>
-      <w:r>
-        <w:rPr>
-          <w:rStyle w:val="VerbatimChar"/>
-        </w:rPr>
-        <w:t xml:space="preserve">## The following object is masked from 'package:memisc':</w:t>
-      </w:r>
-      <w:r>
-        <w:br/>
-      </w:r>
-      <w:r>
-        <w:rPr>
-          <w:rStyle w:val="VerbatimChar"/>
-        </w:rPr>
-        <w:t xml:space="preserve">## </w:t>
-      </w:r>
-      <w:r>
-        <w:br/>
-      </w:r>
-      <w:r>
-        <w:rPr>
-          <w:rStyle w:val="VerbatimChar"/>
-        </w:rPr>
-        <w:t xml:space="preserve">##     syms</w:t>
-      </w:r>
-    </w:p>
-    <w:p>
-      <w:pPr>
-        <w:pStyle w:val="SourceCode"/>
-      </w:pPr>
-      <w:r>
-        <w:rPr>
-          <w:rStyle w:val="VerbatimChar"/>
-        </w:rPr>
-        <w:t xml:space="preserve">## </w:t>
-      </w:r>
-      <w:r>
-        <w:br/>
-      </w:r>
-      <w:r>
-        <w:rPr>
-          <w:rStyle w:val="VerbatimChar"/>
-        </w:rPr>
-        <w:t xml:space="preserve">## Attaching package: 'dplyr'</w:t>
-      </w:r>
-    </w:p>
-    <w:p>
-      <w:pPr>
-        <w:pStyle w:val="SourceCode"/>
-      </w:pPr>
-      <w:r>
-        <w:rPr>
-          <w:rStyle w:val="VerbatimChar"/>
-        </w:rPr>
-        <w:t xml:space="preserve">## The following objects are masked from 'package:memisc':</w:t>
-      </w:r>
-      <w:r>
-        <w:br/>
-      </w:r>
-      <w:r>
-        <w:rPr>
-          <w:rStyle w:val="VerbatimChar"/>
-        </w:rPr>
-        <w:t xml:space="preserve">## </w:t>
-      </w:r>
-      <w:r>
-        <w:br/>
-      </w:r>
-      <w:r>
-        <w:rPr>
-          <w:rStyle w:val="VerbatimChar"/>
-        </w:rPr>
-        <w:t xml:space="preserve">##     collect, recode, rename, syms</w:t>
-      </w:r>
-    </w:p>
-    <w:p>
-      <w:pPr>
-        <w:pStyle w:val="SourceCode"/>
-      </w:pPr>
-      <w:r>
-        <w:rPr>
-          <w:rStyle w:val="VerbatimChar"/>
-        </w:rPr>
-        <w:t xml:space="preserve">## The following object is masked from 'package:MASS':</w:t>
-      </w:r>
-      <w:r>
-        <w:br/>
-      </w:r>
-      <w:r>
-        <w:rPr>
-          <w:rStyle w:val="VerbatimChar"/>
-        </w:rPr>
-        <w:t xml:space="preserve">## </w:t>
-      </w:r>
-      <w:r>
-        <w:br/>
-      </w:r>
-      <w:r>
-        <w:rPr>
-          <w:rStyle w:val="VerbatimChar"/>
-        </w:rPr>
-        <w:t xml:space="preserve">##     select</w:t>
-      </w:r>
-    </w:p>
-    <w:p>
-      <w:pPr>
-        <w:pStyle w:val="SourceCode"/>
-      </w:pPr>
-      <w:r>
-        <w:rPr>
-          <w:rStyle w:val="VerbatimChar"/>
-        </w:rPr>
-        <w:t xml:space="preserve">## The following objects are masked from 'package:stats':</w:t>
-      </w:r>
-      <w:r>
-        <w:br/>
-      </w:r>
-      <w:r>
-        <w:rPr>
-          <w:rStyle w:val="VerbatimChar"/>
-        </w:rPr>
-        <w:t xml:space="preserve">## </w:t>
-      </w:r>
-      <w:r>
-        <w:br/>
-      </w:r>
-      <w:r>
-        <w:rPr>
-          <w:rStyle w:val="VerbatimChar"/>
-        </w:rPr>
-        <w:t xml:space="preserve">##     filter, lag</w:t>
-      </w:r>
-    </w:p>
-    <w:p>
-      <w:pPr>
-        <w:pStyle w:val="SourceCode"/>
-      </w:pPr>
-      <w:r>
-        <w:rPr>
-          <w:rStyle w:val="VerbatimChar"/>
-        </w:rPr>
-        <w:t xml:space="preserve">## The following objects are masked from 'package:base':</w:t>
-      </w:r>
-      <w:r>
-        <w:br/>
-      </w:r>
-      <w:r>
-        <w:rPr>
-          <w:rStyle w:val="VerbatimChar"/>
-        </w:rPr>
-        <w:t xml:space="preserve">## </w:t>
-      </w:r>
-      <w:r>
-        <w:br/>
-      </w:r>
-      <w:r>
-        <w:rPr>
-          <w:rStyle w:val="VerbatimChar"/>
-        </w:rPr>
-        <w:t xml:space="preserve">##     intersect, setdiff, setequal, union</w:t>
-      </w:r>
-    </w:p>
-    <w:p>
-      <w:pPr>
-        <w:pStyle w:val="SourceCode"/>
-      </w:pPr>
-      <w:r>
-        <w:rPr>
-          <w:rStyle w:val="VerbatimChar"/>
-        </w:rPr>
-        <w:t xml:space="preserve">## NOTE: Either Arial Narrow or Roboto Condensed fonts are required to use these themes.</w:t>
-      </w:r>
-    </w:p>
-    <w:p>
-      <w:pPr>
-        <w:pStyle w:val="SourceCode"/>
-      </w:pPr>
-      <w:r>
-        <w:rPr>
-          <w:rStyle w:val="VerbatimChar"/>
-        </w:rPr>
-        <w:t xml:space="preserve">##       Please use hrbrthemes::import_roboto_condensed() to install Roboto Condensed and</w:t>
-      </w:r>
-    </w:p>
-    <w:p>
-      <w:pPr>
-        <w:pStyle w:val="SourceCode"/>
-      </w:pPr>
-      <w:r>
-        <w:rPr>
-          <w:rStyle w:val="VerbatimChar"/>
-        </w:rPr>
-        <w:t xml:space="preserve">##       if Arial Narrow is not on your system, please see https://bit.ly/arialnarrow</w:t>
-      </w:r>
-    </w:p>
-    <w:p>
-      <w:pPr>
-        <w:pStyle w:val="SourceCode"/>
-      </w:pPr>
-      <w:r>
-        <w:rPr>
-          <w:rStyle w:val="VerbatimChar"/>
-        </w:rPr>
-        <w:t xml:space="preserve">## </w:t>
-      </w:r>
-      <w:r>
-        <w:br/>
-      </w:r>
-      <w:r>
-        <w:rPr>
-          <w:rStyle w:val="VerbatimChar"/>
-        </w:rPr>
-        <w:t xml:space="preserve">## -- Column specification --------------------------------------------------------</w:t>
-      </w:r>
-      <w:r>
-        <w:br/>
-      </w:r>
-      <w:r>
-        <w:rPr>
-          <w:rStyle w:val="VerbatimChar"/>
-        </w:rPr>
-        <w:t xml:space="preserve">## cols(</w:t>
-      </w:r>
-      <w:r>
-        <w:br/>
-      </w:r>
-      <w:r>
-        <w:rPr>
-          <w:rStyle w:val="VerbatimChar"/>
-        </w:rPr>
-        <w:t xml:space="preserve">##   tarih = col_character(),</w:t>
-      </w:r>
-      <w:r>
-        <w:br/>
-      </w:r>
-      <w:r>
-        <w:rPr>
-          <w:rStyle w:val="VerbatimChar"/>
-        </w:rPr>
-        <w:t xml:space="preserve">##   gunluk_test = col_double(),</w:t>
-      </w:r>
-      <w:r>
-        <w:br/>
-      </w:r>
-      <w:r>
-        <w:rPr>
-          <w:rStyle w:val="VerbatimChar"/>
-        </w:rPr>
-        <w:t xml:space="preserve">##   gunluk_vaka = col_double(),</w:t>
-      </w:r>
-      <w:r>
-        <w:br/>
-      </w:r>
-      <w:r>
-        <w:rPr>
-          <w:rStyle w:val="VerbatimChar"/>
-        </w:rPr>
-        <w:t xml:space="preserve">##   gunluk_olum = col_double(),</w:t>
-      </w:r>
-      <w:r>
-        <w:br/>
-      </w:r>
-      <w:r>
-        <w:rPr>
-          <w:rStyle w:val="VerbatimChar"/>
-        </w:rPr>
-        <w:t xml:space="preserve">##   gunluk_iyilesen = col_double(),</w:t>
-      </w:r>
-      <w:r>
-        <w:br/>
-      </w:r>
-      <w:r>
-        <w:rPr>
-          <w:rStyle w:val="VerbatimChar"/>
-        </w:rPr>
-        <w:t xml:space="preserve">##   toplam_test = col_double(),</w:t>
-      </w:r>
-      <w:r>
-        <w:br/>
-      </w:r>
-      <w:r>
-        <w:rPr>
-          <w:rStyle w:val="VerbatimChar"/>
-        </w:rPr>
-        <w:t xml:space="preserve">##   toplam_vaka = col_double(),</w:t>
-      </w:r>
-      <w:r>
-        <w:br/>
-      </w:r>
-      <w:r>
-        <w:rPr>
-          <w:rStyle w:val="VerbatimChar"/>
-        </w:rPr>
-        <w:t xml:space="preserve">##   toplam_olum = col_double(),</w:t>
-      </w:r>
-      <w:r>
-        <w:br/>
-      </w:r>
-      <w:r>
-        <w:rPr>
-          <w:rStyle w:val="VerbatimChar"/>
-        </w:rPr>
-        <w:t xml:space="preserve">##   toplam_iyilesen = col_double(),</w:t>
-      </w:r>
-      <w:r>
-        <w:br/>
-      </w:r>
-      <w:r>
-        <w:rPr>
-          <w:rStyle w:val="VerbatimChar"/>
-        </w:rPr>
-        <w:t xml:space="preserve">##   agir_hasta = col_double()</w:t>
-      </w:r>
-      <w:r>
-        <w:br/>
-      </w:r>
-      <w:r>
-        <w:rPr>
-          <w:rStyle w:val="VerbatimChar"/>
-        </w:rPr>
-        <w:t xml:space="preserve">## )</w:t>
-      </w:r>
-    </w:p>
-    <w:p>
-      <w:pPr>
-        <w:pStyle w:val="SourceCode"/>
-      </w:pPr>
-      <w:r>
-        <w:rPr>
-          <w:rStyle w:val="VerbatimChar"/>
-        </w:rPr>
-        <w:t xml:space="preserve">##  [1] "2020-09-11 +03" "2020-10-11 +03" "2020-11-11 +03" "2020-12-11 +03"</w:t>
-      </w:r>
-      <w:r>
-        <w:br/>
-      </w:r>
-      <w:r>
-        <w:rPr>
-          <w:rStyle w:val="VerbatimChar"/>
-        </w:rPr>
-        <w:t xml:space="preserve">##  [5] NA               NA               NA               NA              </w:t>
-      </w:r>
-      <w:r>
-        <w:br/>
-      </w:r>
-      <w:r>
-        <w:rPr>
-          <w:rStyle w:val="VerbatimChar"/>
-        </w:rPr>
-        <w:t xml:space="preserve">##  [9] NA               NA               NA               NA              </w:t>
-      </w:r>
-      <w:r>
-        <w:br/>
-      </w:r>
-      <w:r>
-        <w:rPr>
-          <w:rStyle w:val="VerbatimChar"/>
-        </w:rPr>
-        <w:t xml:space="preserve">## [13] NA</w:t>
       </w:r>
     </w:p>
     <w:p>

</xml_diff>